<commit_message>
Correción de casos de uso y creación de modelos de actividad
</commit_message>
<xml_diff>
--- a/Documento_Especificación.docx
+++ b/Documento_Especificación.docx
@@ -117,8 +117,19 @@
           <w:szCs w:val="24"/>
           <w:lang w:val="es-ES_tradnl"/>
         </w:rPr>
-        <w:t>Luis Fernando Gómez Alejandré</w:t>
+        <w:t xml:space="preserve">Luis Fernando Gómez </w:t>
       </w:r>
+      <w:proofErr w:type="spellStart"/>
+      <w:r>
+        <w:rPr>
+          <w:rFonts w:ascii="Arial" w:hAnsi="Arial" w:cs="Arial"/>
+          <w:sz w:val="24"/>
+          <w:szCs w:val="24"/>
+          <w:lang w:val="es-ES_tradnl"/>
+        </w:rPr>
+        <w:t>Alejandré</w:t>
+      </w:r>
+      <w:proofErr w:type="spellEnd"/>
     </w:p>
     <w:p>
       <w:pPr>
@@ -165,8 +176,19 @@
           <w:szCs w:val="24"/>
           <w:lang w:val="es-ES_tradnl"/>
         </w:rPr>
-        <w:t>Rodrigo Ruiz Salmorán</w:t>
+        <w:t xml:space="preserve">Rodrigo Ruiz </w:t>
       </w:r>
+      <w:proofErr w:type="spellStart"/>
+      <w:r>
+        <w:rPr>
+          <w:rFonts w:ascii="Arial" w:hAnsi="Arial" w:cs="Arial"/>
+          <w:sz w:val="24"/>
+          <w:szCs w:val="24"/>
+          <w:lang w:val="es-ES_tradnl"/>
+        </w:rPr>
+        <w:t>Salmorán</w:t>
+      </w:r>
+      <w:proofErr w:type="spellEnd"/>
     </w:p>
     <w:p>
       <w:pPr>
@@ -189,8 +211,19 @@
           <w:szCs w:val="24"/>
           <w:lang w:val="es-ES_tradnl"/>
         </w:rPr>
-        <w:t>Ossiel Niembro Garcia</w:t>
+        <w:t xml:space="preserve">Ossiel Niembro </w:t>
       </w:r>
+      <w:proofErr w:type="spellStart"/>
+      <w:r>
+        <w:rPr>
+          <w:rFonts w:ascii="Arial" w:hAnsi="Arial" w:cs="Arial"/>
+          <w:sz w:val="24"/>
+          <w:szCs w:val="24"/>
+          <w:lang w:val="es-ES_tradnl"/>
+        </w:rPr>
+        <w:t>Garcia</w:t>
+      </w:r>
+      <w:proofErr w:type="spellEnd"/>
     </w:p>
     <w:p>
       <w:pPr>
@@ -296,6 +329,7 @@
         </w:rPr>
         <w:tab/>
       </w:r>
+      <w:proofErr w:type="spellStart"/>
       <w:r>
         <w:rPr>
           <w:rFonts w:ascii="Arial" w:hAnsi="Arial" w:cs="Arial"/>
@@ -303,7 +337,17 @@
           <w:szCs w:val="24"/>
           <w:lang w:val="es-ES_tradnl"/>
         </w:rPr>
-        <w:t>Ocharán Hernández Jorge Octavio</w:t>
+        <w:t>Ocharán</w:t>
+      </w:r>
+      <w:proofErr w:type="spellEnd"/>
+      <w:r>
+        <w:rPr>
+          <w:rFonts w:ascii="Arial" w:hAnsi="Arial" w:cs="Arial"/>
+          <w:sz w:val="24"/>
+          <w:szCs w:val="24"/>
+          <w:lang w:val="es-ES_tradnl"/>
+        </w:rPr>
+        <w:t xml:space="preserve"> Hernández Jorge Octavio</w:t>
       </w:r>
     </w:p>
     <w:p>
@@ -972,8 +1016,13 @@
           </w:p>
           <w:p>
             <w:r>
-              <w:t>Rodrigo Ruiz Salmorán</w:t>
-            </w:r>
+              <w:t xml:space="preserve">Rodrigo Ruiz </w:t>
+            </w:r>
+            <w:proofErr w:type="spellStart"/>
+            <w:r>
+              <w:t>Salmorán</w:t>
+            </w:r>
+            <w:proofErr w:type="spellEnd"/>
           </w:p>
           <w:p>
             <w:r>
@@ -1244,12 +1293,14 @@
             <w:r>
               <w:t xml:space="preserve">1.4.-ver cuales </w:t>
             </w:r>
+            <w:proofErr w:type="spellStart"/>
             <w:r>
               <w:rPr>
                 <w:highlight w:val="yellow"/>
               </w:rPr>
               <w:t>items</w:t>
             </w:r>
+            <w:proofErr w:type="spellEnd"/>
             <w:r>
               <w:t xml:space="preserve"> son más solicitados.</w:t>
             </w:r>
@@ -1391,12 +1442,14 @@
                 <w:b/>
               </w:rPr>
             </w:pPr>
+            <w:proofErr w:type="spellStart"/>
             <w:r>
               <w:rPr>
                 <w:b/>
               </w:rPr>
               <w:t>Postcondiciones</w:t>
             </w:r>
+            <w:proofErr w:type="spellEnd"/>
           </w:p>
         </w:tc>
         <w:tc>
@@ -1629,8 +1682,13 @@
           </w:p>
           <w:p>
             <w:r>
-              <w:t>Rodrigo Ruiz Salmorán</w:t>
-            </w:r>
+              <w:t xml:space="preserve">Rodrigo Ruiz </w:t>
+            </w:r>
+            <w:proofErr w:type="spellStart"/>
+            <w:r>
+              <w:t>Salmorán</w:t>
+            </w:r>
+            <w:proofErr w:type="spellEnd"/>
           </w:p>
           <w:p>
             <w:r>
@@ -1914,12 +1972,14 @@
                 <w:b/>
               </w:rPr>
             </w:pPr>
+            <w:proofErr w:type="spellStart"/>
             <w:r>
               <w:rPr>
                 <w:b/>
               </w:rPr>
               <w:t>Postcondiciones</w:t>
             </w:r>
+            <w:proofErr w:type="spellEnd"/>
           </w:p>
         </w:tc>
         <w:tc>
@@ -2141,8 +2201,13 @@
           </w:p>
           <w:p>
             <w:r>
-              <w:t>Rodrigo Ruiz Salmorán</w:t>
-            </w:r>
+              <w:t xml:space="preserve">Rodrigo Ruiz </w:t>
+            </w:r>
+            <w:proofErr w:type="spellStart"/>
+            <w:r>
+              <w:t>Salmorán</w:t>
+            </w:r>
+            <w:proofErr w:type="spellEnd"/>
           </w:p>
           <w:p>
             <w:r>
@@ -2364,8 +2429,13 @@
           </w:p>
           <w:p>
             <w:r>
-              <w:t>3.3.- revisar el estado de los items</w:t>
-            </w:r>
+              <w:t xml:space="preserve">3.3.- revisar el estado de los </w:t>
+            </w:r>
+            <w:proofErr w:type="spellStart"/>
+            <w:r>
+              <w:t>items</w:t>
+            </w:r>
+            <w:proofErr w:type="spellEnd"/>
           </w:p>
         </w:tc>
       </w:tr>
@@ -2397,7 +2467,15 @@
           </w:tcPr>
           <w:p>
             <w:r>
-              <w:t xml:space="preserve">3.1.1 verificar el préstamo del item si cumple las fechas. </w:t>
+              <w:t xml:space="preserve">3.1.1 verificar el préstamo del </w:t>
+            </w:r>
+            <w:proofErr w:type="spellStart"/>
+            <w:r>
+              <w:t>item</w:t>
+            </w:r>
+            <w:proofErr w:type="spellEnd"/>
+            <w:r>
+              <w:t xml:space="preserve"> si cumple las fechas. </w:t>
             </w:r>
           </w:p>
           <w:p>
@@ -2422,6 +2500,7 @@
                 <w:b/>
               </w:rPr>
             </w:pPr>
+            <w:proofErr w:type="spellStart"/>
             <w:r>
               <w:rPr>
                 <w:b/>
@@ -2429,6 +2508,7 @@
               <w:lastRenderedPageBreak/>
               <w:t>Postcondiciones</w:t>
             </w:r>
+            <w:proofErr w:type="spellEnd"/>
           </w:p>
         </w:tc>
         <w:tc>
@@ -2662,8 +2742,13 @@
           </w:p>
           <w:p>
             <w:r>
-              <w:t>Rodrigo Ruiz Salmorán</w:t>
-            </w:r>
+              <w:t xml:space="preserve">Rodrigo Ruiz </w:t>
+            </w:r>
+            <w:proofErr w:type="spellStart"/>
+            <w:r>
+              <w:t>Salmorán</w:t>
+            </w:r>
+            <w:proofErr w:type="spellEnd"/>
           </w:p>
           <w:p>
             <w:r>
@@ -2876,7 +2961,15 @@
           </w:tcPr>
           <w:p>
             <w:r>
-              <w:t>4.1.revisar el registro de usuarios.</w:t>
+              <w:t>4.1</w:t>
+            </w:r>
+            <w:proofErr w:type="gramStart"/>
+            <w:r>
+              <w:t>.revisar</w:t>
+            </w:r>
+            <w:proofErr w:type="gramEnd"/>
+            <w:r>
+              <w:t xml:space="preserve"> el registro de usuarios.</w:t>
             </w:r>
           </w:p>
           <w:p>
@@ -2891,8 +2984,13 @@
           </w:p>
           <w:p>
             <w:r>
-              <w:t>4.4.- revisar el estado de los items</w:t>
-            </w:r>
+              <w:t xml:space="preserve">4.4.- revisar el estado de los </w:t>
+            </w:r>
+            <w:proofErr w:type="spellStart"/>
+            <w:r>
+              <w:t>items</w:t>
+            </w:r>
+            <w:proofErr w:type="spellEnd"/>
           </w:p>
         </w:tc>
       </w:tr>
@@ -2924,7 +3022,15 @@
           </w:tcPr>
           <w:p>
             <w:r>
-              <w:t>4.1.1.- verificar el item este registrado.</w:t>
+              <w:t xml:space="preserve">4.1.1.- verificar el </w:t>
+            </w:r>
+            <w:proofErr w:type="spellStart"/>
+            <w:r>
+              <w:t>item</w:t>
+            </w:r>
+            <w:proofErr w:type="spellEnd"/>
+            <w:r>
+              <w:t xml:space="preserve"> este registrado.</w:t>
             </w:r>
           </w:p>
           <w:p>
@@ -2959,12 +3065,14 @@
                 <w:b/>
               </w:rPr>
             </w:pPr>
+            <w:proofErr w:type="spellStart"/>
             <w:r>
               <w:rPr>
                 <w:b/>
               </w:rPr>
               <w:t>Postcondiciones</w:t>
             </w:r>
+            <w:proofErr w:type="spellEnd"/>
           </w:p>
         </w:tc>
         <w:tc>
@@ -3046,7 +3154,15 @@
           </w:tcPr>
           <w:p>
             <w:r>
-              <w:t>Un mejor control de los ítems que son prestados, para que la biblioteca no se quede sin ejemplares y además sepa cumplir con la demanda de los ítems mas solicitados</w:t>
+              <w:t xml:space="preserve">Un mejor control de los ítems que son prestados, para que la biblioteca no se quede sin ejemplares y además sepa cumplir con la demanda de los ítems </w:t>
+            </w:r>
+            <w:proofErr w:type="spellStart"/>
+            <w:r>
+              <w:t>mas</w:t>
+            </w:r>
+            <w:proofErr w:type="spellEnd"/>
+            <w:r>
+              <w:t xml:space="preserve"> solicitados</w:t>
             </w:r>
           </w:p>
         </w:tc>
@@ -3196,8 +3312,13 @@
           </w:p>
           <w:p>
             <w:r>
-              <w:t>Rodrigo Ruiz Salmorán</w:t>
-            </w:r>
+              <w:t xml:space="preserve">Rodrigo Ruiz </w:t>
+            </w:r>
+            <w:proofErr w:type="spellStart"/>
+            <w:r>
+              <w:t>Salmorán</w:t>
+            </w:r>
+            <w:proofErr w:type="spellEnd"/>
           </w:p>
           <w:p>
             <w:r>
@@ -3458,12 +3579,28 @@
           </w:tcPr>
           <w:p>
             <w:r>
-              <w:t>5.1.1.- verificar el item este registrado.</w:t>
-            </w:r>
-          </w:p>
-          <w:p>
-            <w:r>
-              <w:t>5.1.2.- verificar el préstamo del item si cumple las fechas.</w:t>
+              <w:t xml:space="preserve">5.1.1.- verificar el </w:t>
+            </w:r>
+            <w:proofErr w:type="spellStart"/>
+            <w:r>
+              <w:t>item</w:t>
+            </w:r>
+            <w:proofErr w:type="spellEnd"/>
+            <w:r>
+              <w:t xml:space="preserve"> este registrado.</w:t>
+            </w:r>
+          </w:p>
+          <w:p>
+            <w:r>
+              <w:t xml:space="preserve">5.1.2.- verificar el préstamo del </w:t>
+            </w:r>
+            <w:proofErr w:type="spellStart"/>
+            <w:r>
+              <w:t>item</w:t>
+            </w:r>
+            <w:proofErr w:type="spellEnd"/>
+            <w:r>
+              <w:t xml:space="preserve"> si cumple las fechas.</w:t>
             </w:r>
           </w:p>
           <w:p>
@@ -3498,12 +3635,14 @@
                 <w:b/>
               </w:rPr>
             </w:pPr>
+            <w:proofErr w:type="spellStart"/>
             <w:r>
               <w:rPr>
                 <w:b/>
               </w:rPr>
               <w:t>Postcondiciones</w:t>
             </w:r>
+            <w:proofErr w:type="spellEnd"/>
           </w:p>
         </w:tc>
         <w:tc>
@@ -3617,8 +3756,13 @@
             <w:tcW w:w="4414" w:type="dxa"/>
           </w:tcPr>
           <w:p>
-            <w:r>
-              <w:t>alta.</w:t>
+            <w:proofErr w:type="gramStart"/>
+            <w:r>
+              <w:t>alta</w:t>
+            </w:r>
+            <w:proofErr w:type="gramEnd"/>
+            <w:r>
+              <w:t>.</w:t>
             </w:r>
           </w:p>
         </w:tc>
@@ -6922,7 +7066,7 @@
                                   <w:noProof/>
                                   <w:lang w:val="es-ES"/>
                                 </w:rPr>
-                                <w:t>4</w:t>
+                                <w:t>5</w:t>
                               </w:r>
                               <w:r>
                                 <w:fldChar w:fldCharType="end"/>
@@ -6986,7 +7130,7 @@
                             <w:noProof/>
                             <w:lang w:val="es-ES"/>
                           </w:rPr>
-                          <w:t>4</w:t>
+                          <w:t>5</w:t>
                         </w:r>
                         <w:r>
                           <w:fldChar w:fldCharType="end"/>
@@ -8304,7 +8448,7 @@
 </file>
 
 <file path=customXml/itemProps1.xml><?xml version="1.0" encoding="utf-8"?>
-<ds:datastoreItem xmlns:ds="http://schemas.openxmlformats.org/officeDocument/2006/customXml" ds:itemID="{7DE248F1-A517-4CBE-BD02-EE8E047F50DF}">
+<ds:datastoreItem xmlns:ds="http://schemas.openxmlformats.org/officeDocument/2006/customXml" ds:itemID="{B292F29C-AA93-4B1A-AB22-EC33DF66ACAA}">
   <ds:schemaRefs>
     <ds:schemaRef ds:uri="http://schemas.openxmlformats.org/officeDocument/2006/bibliography"/>
   </ds:schemaRefs>

</xml_diff>